<commit_message>
Added M7 - sequence diagrams
</commit_message>
<xml_diff>
--- a/M4 - M7/M7 - UML Sequence Diagrams.docx
+++ b/M4 - M7/M7 - UML Sequence Diagrams.docx
@@ -414,25 +414,7 @@
           <w:sz w:val="24"/>
           <w:szCs w:val="24"/>
         </w:rPr>
-        <w:t xml:space="preserve">"As a </w:t>
-      </w:r>
-      <w:r>
-        <w:rPr>
-          <w:rFonts w:ascii="Times New Roman" w:hAnsi="Times New Roman" w:cs="Times New Roman"/>
-          <w:i/>
-          <w:sz w:val="24"/>
-          <w:szCs w:val="24"/>
-        </w:rPr>
-        <w:t>first-time</w:t>
-      </w:r>
-      <w:r>
-        <w:rPr>
-          <w:rFonts w:ascii="Times New Roman" w:hAnsi="Times New Roman" w:cs="Times New Roman"/>
-          <w:i/>
-          <w:sz w:val="24"/>
-          <w:szCs w:val="24"/>
-        </w:rPr>
-        <w:t xml:space="preserve"> user, I want to be able to register on the app, so that I can post lost or found items."</w:t>
+        <w:t>"As a first-time user, I want to be able to register on the app, so that I can post lost or found items."</w:t>
       </w:r>
     </w:p>
     <w:p>
@@ -1173,18 +1155,7 @@
           <w:szCs w:val="24"/>
           <w:shd w:val="clear" w:color="auto" w:fill="FFFFFF"/>
         </w:rPr>
-        <w:t>User Story</w:t>
-      </w:r>
-      <w:r>
-        <w:rPr>
-          <w:rFonts w:ascii="Times New Roman" w:hAnsi="Times New Roman" w:cs="Times New Roman"/>
-          <w:b/>
-          <w:color w:val="24292E"/>
-          <w:sz w:val="24"/>
-          <w:szCs w:val="24"/>
-          <w:shd w:val="clear" w:color="auto" w:fill="FFFFFF"/>
-        </w:rPr>
-        <w:t xml:space="preserve">: </w:t>
+        <w:t xml:space="preserve">User Story: </w:t>
       </w:r>
       <w:r>
         <w:rPr>
@@ -1488,21 +1459,7 @@
           <w:rFonts w:ascii="Times New Roman" w:hAnsi="Times New Roman" w:cs="Times New Roman"/>
           <w:sz w:val="24"/>
         </w:rPr>
-        <w:t>UML Sequence Diagram for Group 18’</w:t>
-      </w:r>
-      <w:r>
-        <w:rPr>
-          <w:rFonts w:ascii="Times New Roman" w:hAnsi="Times New Roman" w:cs="Times New Roman"/>
-          <w:sz w:val="24"/>
-        </w:rPr>
-        <w:t>s sixth</w:t>
-      </w:r>
-      <w:r>
-        <w:rPr>
-          <w:rFonts w:ascii="Times New Roman" w:hAnsi="Times New Roman" w:cs="Times New Roman"/>
-          <w:sz w:val="24"/>
-        </w:rPr>
-        <w:t xml:space="preserve"> User Story</w:t>
+        <w:t>UML Sequence Diagram for Group 18’s sixth User Story</w:t>
       </w:r>
     </w:p>
     <w:p>
@@ -1641,126 +1598,94 @@
         </w:rPr>
         <w:t>SUBMITTED HIMSELF THROUGH T-SQUARE</w:t>
       </w:r>
+    </w:p>
+    <w:p>
+      <w:pPr>
+        <w:rPr>
+          <w:rFonts w:ascii="Times New Roman" w:hAnsi="Times New Roman" w:cs="Times New Roman"/>
+          <w:sz w:val="24"/>
+        </w:rPr>
+      </w:pPr>
+    </w:p>
+    <w:p>
+      <w:pPr>
+        <w:rPr>
+          <w:rFonts w:ascii="Times New Roman" w:hAnsi="Times New Roman" w:cs="Times New Roman"/>
+          <w:sz w:val="24"/>
+        </w:rPr>
+      </w:pPr>
+    </w:p>
+    <w:p>
+      <w:pPr>
+        <w:rPr>
+          <w:rFonts w:ascii="Times New Roman" w:hAnsi="Times New Roman" w:cs="Times New Roman"/>
+          <w:sz w:val="24"/>
+        </w:rPr>
+      </w:pPr>
+    </w:p>
+    <w:p>
+      <w:pPr>
+        <w:rPr>
+          <w:rFonts w:ascii="Times New Roman" w:hAnsi="Times New Roman" w:cs="Times New Roman"/>
+          <w:sz w:val="24"/>
+        </w:rPr>
+      </w:pPr>
+    </w:p>
+    <w:p>
+      <w:pPr>
+        <w:rPr>
+          <w:rFonts w:ascii="Times New Roman" w:hAnsi="Times New Roman" w:cs="Times New Roman"/>
+          <w:sz w:val="24"/>
+        </w:rPr>
+      </w:pPr>
+    </w:p>
+    <w:p>
+      <w:pPr>
+        <w:rPr>
+          <w:rFonts w:ascii="Times New Roman" w:hAnsi="Times New Roman" w:cs="Times New Roman"/>
+          <w:sz w:val="24"/>
+        </w:rPr>
+      </w:pPr>
+    </w:p>
+    <w:p>
+      <w:pPr>
+        <w:rPr>
+          <w:rFonts w:ascii="Times New Roman" w:hAnsi="Times New Roman" w:cs="Times New Roman"/>
+          <w:sz w:val="24"/>
+        </w:rPr>
+      </w:pPr>
+    </w:p>
+    <w:p>
+      <w:pPr>
+        <w:rPr>
+          <w:rFonts w:ascii="Times New Roman" w:hAnsi="Times New Roman" w:cs="Times New Roman"/>
+          <w:sz w:val="24"/>
+        </w:rPr>
+      </w:pPr>
+    </w:p>
+    <w:p>
+      <w:pPr>
+        <w:rPr>
+          <w:rFonts w:ascii="Times New Roman" w:hAnsi="Times New Roman" w:cs="Times New Roman"/>
+          <w:sz w:val="24"/>
+        </w:rPr>
+      </w:pPr>
+      <w:r>
+        <w:rPr>
+          <w:rFonts w:ascii="Times New Roman" w:hAnsi="Times New Roman" w:cs="Times New Roman"/>
+          <w:sz w:val="24"/>
+        </w:rPr>
+        <w:t>Figure V</w:t>
+      </w:r>
+      <w:r>
+        <w:rPr>
+          <w:rFonts w:ascii="Times New Roman" w:hAnsi="Times New Roman" w:cs="Times New Roman"/>
+          <w:sz w:val="24"/>
+        </w:rPr>
+        <w:t xml:space="preserve">. </w:t>
+      </w:r>
       <w:bookmarkStart w:id="0" w:name="_GoBack"/>
       <w:bookmarkEnd w:id="0"/>
-    </w:p>
-    <w:p>
-      <w:pPr>
-        <w:rPr>
-          <w:rFonts w:ascii="Times New Roman" w:hAnsi="Times New Roman" w:cs="Times New Roman"/>
-          <w:sz w:val="24"/>
-        </w:rPr>
-      </w:pPr>
-    </w:p>
-    <w:p>
-      <w:pPr>
-        <w:rPr>
-          <w:rFonts w:ascii="Times New Roman" w:hAnsi="Times New Roman" w:cs="Times New Roman"/>
-          <w:sz w:val="24"/>
-        </w:rPr>
-      </w:pPr>
-    </w:p>
-    <w:p>
-      <w:pPr>
-        <w:rPr>
-          <w:rFonts w:ascii="Times New Roman" w:hAnsi="Times New Roman" w:cs="Times New Roman"/>
-          <w:sz w:val="24"/>
-        </w:rPr>
-      </w:pPr>
-    </w:p>
-    <w:p>
-      <w:pPr>
-        <w:rPr>
-          <w:rFonts w:ascii="Times New Roman" w:hAnsi="Times New Roman" w:cs="Times New Roman"/>
-          <w:sz w:val="24"/>
-        </w:rPr>
-      </w:pPr>
-    </w:p>
-    <w:p>
-      <w:pPr>
-        <w:rPr>
-          <w:rFonts w:ascii="Times New Roman" w:hAnsi="Times New Roman" w:cs="Times New Roman"/>
-          <w:sz w:val="24"/>
-        </w:rPr>
-      </w:pPr>
-    </w:p>
-    <w:p>
-      <w:pPr>
-        <w:rPr>
-          <w:rFonts w:ascii="Times New Roman" w:hAnsi="Times New Roman" w:cs="Times New Roman"/>
-          <w:sz w:val="24"/>
-        </w:rPr>
-      </w:pPr>
-    </w:p>
-    <w:p>
-      <w:pPr>
-        <w:rPr>
-          <w:rFonts w:ascii="Times New Roman" w:hAnsi="Times New Roman" w:cs="Times New Roman"/>
-          <w:sz w:val="24"/>
-        </w:rPr>
-      </w:pPr>
-    </w:p>
-    <w:p>
-      <w:pPr>
-        <w:rPr>
-          <w:rFonts w:ascii="Times New Roman" w:hAnsi="Times New Roman" w:cs="Times New Roman"/>
-          <w:sz w:val="24"/>
-        </w:rPr>
-      </w:pPr>
-    </w:p>
-    <w:p>
-      <w:pPr>
-        <w:rPr>
-          <w:rFonts w:ascii="Times New Roman" w:hAnsi="Times New Roman" w:cs="Times New Roman"/>
-          <w:sz w:val="24"/>
-        </w:rPr>
-      </w:pPr>
-      <w:r>
-        <w:rPr>
-          <w:rFonts w:ascii="Times New Roman" w:hAnsi="Times New Roman" w:cs="Times New Roman"/>
-          <w:sz w:val="24"/>
-        </w:rPr>
-        <w:t>Figure V</w:t>
-      </w:r>
-      <w:r>
-        <w:rPr>
-          <w:rFonts w:ascii="Times New Roman" w:hAnsi="Times New Roman" w:cs="Times New Roman"/>
-          <w:sz w:val="24"/>
-        </w:rPr>
-        <w:t xml:space="preserve">. </w:t>
-      </w:r>
-    </w:p>
-    <w:p>
-      <w:pPr>
-        <w:rPr>
-          <w:rFonts w:ascii="Times New Roman" w:hAnsi="Times New Roman" w:cs="Times New Roman"/>
-          <w:sz w:val="24"/>
-        </w:rPr>
-      </w:pPr>
-    </w:p>
-    <w:p>
-      <w:pPr>
-        <w:rPr>
-          <w:rFonts w:ascii="Times New Roman" w:hAnsi="Times New Roman" w:cs="Times New Roman"/>
-          <w:sz w:val="24"/>
-        </w:rPr>
-      </w:pPr>
-    </w:p>
-    <w:p>
-      <w:pPr>
-        <w:rPr>
-          <w:rFonts w:ascii="Times New Roman" w:hAnsi="Times New Roman" w:cs="Times New Roman"/>
-          <w:sz w:val="24"/>
-        </w:rPr>
-      </w:pPr>
-    </w:p>
-    <w:p>
-      <w:pPr>
-        <w:rPr>
-          <w:rFonts w:ascii="Times New Roman" w:hAnsi="Times New Roman" w:cs="Times New Roman"/>
-          <w:sz w:val="24"/>
-        </w:rPr>
-      </w:pPr>
     </w:p>
     <w:sectPr>
       <w:pgSz w:w="15840" w:h="12240" w:orient="landscape"/>
@@ -2173,6 +2098,7 @@
   <w:style w:type="character" w:default="1" w:styleId="DefaultParagraphFont">
     <w:name w:val="Default Paragraph Font"/>
     <w:uiPriority w:val="1"/>
+    <w:semiHidden/>
     <w:unhideWhenUsed/>
   </w:style>
   <w:style w:type="table" w:default="1" w:styleId="TableNormal">

</xml_diff>